<commit_message>
Everything Fine Just to make some Changes
</commit_message>
<xml_diff>
--- a/Hanad-ADP-PAYSTUBS.docx
+++ b/Hanad-ADP-PAYSTUBS.docx
@@ -4851,6 +4851,216 @@
         <w:rPr>
           <w:b/>
           <w:bCs/>
+          <w:noProof/>
+          <w:position w:val="1"/>
+        </w:rPr>
+        <mc:AlternateContent>
+          <mc:Choice Requires="wps">
+            <w:drawing>
+              <wp:anchor distT="0" distB="0" distL="114300" distR="114300" simplePos="0" relativeHeight="487468544" behindDoc="0" locked="0" layoutInCell="1" allowOverlap="1" wp14:anchorId="63FA0373" wp14:editId="257BEF87">
+                <wp:simplePos x="0" y="0"/>
+                <wp:positionH relativeFrom="column">
+                  <wp:posOffset>1009650</wp:posOffset>
+                </wp:positionH>
+                <wp:positionV relativeFrom="paragraph">
+                  <wp:posOffset>80010</wp:posOffset>
+                </wp:positionV>
+                <wp:extent cx="2390775" cy="266700"/>
+                <wp:effectExtent l="0" t="0" r="0" b="0"/>
+                <wp:wrapNone/>
+                <wp:docPr id="6" name="Text Box 6"/>
+                <wp:cNvGraphicFramePr/>
+                <a:graphic xmlns:a="http://schemas.openxmlformats.org/drawingml/2006/main">
+                  <a:graphicData uri="http://schemas.microsoft.com/office/word/2010/wordprocessingShape">
+                    <wps:wsp>
+                      <wps:cNvSpPr txBox="1"/>
+                      <wps:spPr>
+                        <a:xfrm>
+                          <a:off x="0" y="0"/>
+                          <a:ext cx="2390775" cy="266700"/>
+                        </a:xfrm>
+                        <a:prstGeom prst="rect">
+                          <a:avLst/>
+                        </a:prstGeom>
+                        <a:noFill/>
+                        <a:ln w="6350">
+                          <a:noFill/>
+                        </a:ln>
+                      </wps:spPr>
+                      <wps:txbx>
+                        <w:txbxContent>
+                          <w:p>
+                            <w:pPr>
+                              <w:rPr>
+                                <w:b/>
+                                <w:bCs/>
+                                <w:w w:val="95"/>
+                                <w:position w:val="1"/>
+                                <w:sz w:val="18"/>
+                                <w:szCs w:val="18"/>
+                              </w:rPr>
+                            </w:pPr>
+                            <w:r>
+                              <w:rPr>
+                                <w:b/>
+                                <w:bCs/>
+                                <w:w w:val="95"/>
+                                <w:position w:val="1"/>
+                                <w:sz w:val="18"/>
+                                <w:szCs w:val="18"/>
+                              </w:rPr>
+                              <w:fldChar w:fldCharType="begin"/>
+                            </w:r>
+                            <w:r>
+                              <w:rPr>
+                                <w:b/>
+                                <w:bCs/>
+                                <w:w w:val="95"/>
+                                <w:position w:val="1"/>
+                                <w:sz w:val="18"/>
+                                <w:szCs w:val="18"/>
+                              </w:rPr>
+                              <w:instrText xml:space="preserve"> MERGEFIELD  emp_2 \* Upper  \* MERGEFORMAT </w:instrText>
+                            </w:r>
+                            <w:r>
+                              <w:rPr>
+                                <w:b/>
+                                <w:bCs/>
+                                <w:w w:val="95"/>
+                                <w:position w:val="1"/>
+                                <w:sz w:val="18"/>
+                                <w:szCs w:val="18"/>
+                              </w:rPr>
+                              <w:fldChar w:fldCharType="separate"/>
+                            </w:r>
+                            <w:r>
+                              <w:rPr>
+                                <w:b/>
+                                <w:bCs/>
+                                <w:noProof/>
+                                <w:w w:val="95"/>
+                                <w:position w:val="1"/>
+                                <w:sz w:val="18"/>
+                                <w:szCs w:val="18"/>
+                              </w:rPr>
+                              <w:t>«EMP_2»</w:t>
+                            </w:r>
+                            <w:r>
+                              <w:rPr>
+                                <w:b/>
+                                <w:bCs/>
+                                <w:w w:val="95"/>
+                                <w:position w:val="1"/>
+                                <w:sz w:val="18"/>
+                                <w:szCs w:val="18"/>
+                              </w:rPr>
+                              <w:fldChar w:fldCharType="end"/>
+                            </w:r>
+                          </w:p>
+                        </w:txbxContent>
+                      </wps:txbx>
+                      <wps:bodyPr rot="0" spcFirstLastPara="0" vertOverflow="overflow" horzOverflow="overflow" vert="horz" wrap="square" lIns="91440" tIns="45720" rIns="91440" bIns="45720" numCol="1" spcCol="0" rtlCol="0" fromWordArt="0" anchor="t" anchorCtr="0" forceAA="0" compatLnSpc="1">
+                        <a:prstTxWarp prst="textNoShape">
+                          <a:avLst/>
+                        </a:prstTxWarp>
+                        <a:noAutofit/>
+                      </wps:bodyPr>
+                    </wps:wsp>
+                  </a:graphicData>
+                </a:graphic>
+                <wp14:sizeRelH relativeFrom="margin">
+                  <wp14:pctWidth>0</wp14:pctWidth>
+                </wp14:sizeRelH>
+                <wp14:sizeRelV relativeFrom="margin">
+                  <wp14:pctHeight>0</wp14:pctHeight>
+                </wp14:sizeRelV>
+              </wp:anchor>
+            </w:drawing>
+          </mc:Choice>
+          <mc:Fallback>
+            <w:pict>
+              <v:shape w14:anchorId="63FA0373" id="Text Box 6" o:spid="_x0000_s1028" type="#_x0000_t202" style="position:absolute;margin-left:79.5pt;margin-top:6.3pt;width:188.25pt;height:21pt;z-index:487468544;visibility:visible;mso-wrap-style:square;mso-width-percent:0;mso-height-percent:0;mso-wrap-distance-left:9pt;mso-wrap-distance-top:0;mso-wrap-distance-right:9pt;mso-wrap-distance-bottom:0;mso-position-horizontal:absolute;mso-position-horizontal-relative:text;mso-position-vertical:absolute;mso-position-vertical-relative:text;mso-width-percent:0;mso-height-percent:0;mso-width-relative:margin;mso-height-relative:margin;v-text-anchor:top" o:gfxdata="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" filled="f" stroked="f" strokeweight=".5pt">
+                <v:textbox>
+                  <w:txbxContent>
+                    <w:p>
+                      <w:pPr>
+                        <w:rPr>
+                          <w:b/>
+                          <w:bCs/>
+                          <w:w w:val="95"/>
+                          <w:position w:val="1"/>
+                          <w:sz w:val="18"/>
+                          <w:szCs w:val="18"/>
+                        </w:rPr>
+                      </w:pPr>
+                      <w:r>
+                        <w:rPr>
+                          <w:b/>
+                          <w:bCs/>
+                          <w:w w:val="95"/>
+                          <w:position w:val="1"/>
+                          <w:sz w:val="18"/>
+                          <w:szCs w:val="18"/>
+                        </w:rPr>
+                        <w:fldChar w:fldCharType="begin"/>
+                      </w:r>
+                      <w:r>
+                        <w:rPr>
+                          <w:b/>
+                          <w:bCs/>
+                          <w:w w:val="95"/>
+                          <w:position w:val="1"/>
+                          <w:sz w:val="18"/>
+                          <w:szCs w:val="18"/>
+                        </w:rPr>
+                        <w:instrText xml:space="preserve"> MERGEFIELD  emp_2 \* Upper  \* MERGEFORMAT </w:instrText>
+                      </w:r>
+                      <w:r>
+                        <w:rPr>
+                          <w:b/>
+                          <w:bCs/>
+                          <w:w w:val="95"/>
+                          <w:position w:val="1"/>
+                          <w:sz w:val="18"/>
+                          <w:szCs w:val="18"/>
+                        </w:rPr>
+                        <w:fldChar w:fldCharType="separate"/>
+                      </w:r>
+                      <w:r>
+                        <w:rPr>
+                          <w:b/>
+                          <w:bCs/>
+                          <w:noProof/>
+                          <w:w w:val="95"/>
+                          <w:position w:val="1"/>
+                          <w:sz w:val="18"/>
+                          <w:szCs w:val="18"/>
+                        </w:rPr>
+                        <w:t>«EMP_2»</w:t>
+                      </w:r>
+                      <w:r>
+                        <w:rPr>
+                          <w:b/>
+                          <w:bCs/>
+                          <w:w w:val="95"/>
+                          <w:position w:val="1"/>
+                          <w:sz w:val="18"/>
+                          <w:szCs w:val="18"/>
+                        </w:rPr>
+                        <w:fldChar w:fldCharType="end"/>
+                      </w:r>
+                    </w:p>
+                  </w:txbxContent>
+                </v:textbox>
+              </v:shape>
+            </w:pict>
+          </mc:Fallback>
+        </mc:AlternateContent>
+      </w:r>
+      <w:r>
+        <w:rPr>
+          <w:b/>
+          <w:bCs/>
           <w:sz w:val="20"/>
         </w:rPr>
         <w:t xml:space="preserve">                               </w:t>
@@ -4872,6 +5082,7 @@
     <w:p>
       <w:pPr>
         <w:pStyle w:val="BodyText"/>
+        <w:ind w:firstLine="4140"/>
         <w:rPr>
           <w:b/>
           <w:bCs/>
@@ -4880,64 +5091,21 @@
       </w:pPr>
       <w:r>
         <w:rPr>
-          <w:sz w:val="20"/>
-        </w:rPr>
-        <w:t xml:space="preserve">                               </w:t>
-      </w:r>
-      <w:r>
-        <w:rPr>
-          <w:sz w:val="20"/>
-        </w:rPr>
-        <w:fldChar w:fldCharType="begin"/>
-      </w:r>
-      <w:r>
-        <w:rPr>
-          <w:sz w:val="20"/>
-        </w:rPr>
-        <w:instrText xml:space="preserve"> MERGEFIELD  emp_2 \* Upper  \* MERGEFORMAT </w:instrText>
-      </w:r>
-      <w:r>
-        <w:rPr>
-          <w:sz w:val="20"/>
-        </w:rPr>
-        <w:fldChar w:fldCharType="separate"/>
-      </w:r>
-      <w:r>
-        <w:rPr>
-          <w:noProof/>
-          <w:sz w:val="20"/>
-        </w:rPr>
-        <w:t>«EMP_2»</w:t>
-      </w:r>
-      <w:r>
-        <w:rPr>
-          <w:sz w:val="20"/>
-        </w:rPr>
-        <w:fldChar w:fldCharType="end"/>
-      </w:r>
-      <w:r>
-        <w:rPr>
-          <w:b/>
-          <w:bCs/>
-          <w:sz w:val="20"/>
-        </w:rPr>
-        <w:t xml:space="preserve">                                </w:t>
-      </w:r>
-      <w:r>
-        <w:rPr>
-          <w:b/>
-          <w:bCs/>
-          <w:sz w:val="20"/>
-        </w:rPr>
-        <w:t xml:space="preserve">             </w:t>
-      </w:r>
-      <w:r>
-        <w:rPr>
-          <w:b/>
-          <w:bCs/>
-          <w:sz w:val="20"/>
-        </w:rPr>
-        <w:t xml:space="preserve">  </w:t>
+          <w:b/>
+          <w:bCs/>
+          <w:w w:val="95"/>
+          <w:position w:val="1"/>
+        </w:rPr>
+        <w:t xml:space="preserve">            </w:t>
+      </w:r>
+      <w:r>
+        <w:rPr>
+          <w:b/>
+          <w:bCs/>
+          <w:w w:val="95"/>
+          <w:position w:val="1"/>
+        </w:rPr>
+        <w:t xml:space="preserve">                 </w:t>
       </w:r>
       <w:proofErr w:type="spellStart"/>
       <w:r>
@@ -5344,7 +5512,7 @@
           </mc:Choice>
           <mc:Fallback>
             <w:pict>
-              <v:rect w14:anchorId="22470D6F" id="Rectangle 17" o:spid="_x0000_s1028" style="position:absolute;margin-left:156.8pt;margin-top:25.9pt;width:162.6pt;height:47.25pt;z-index:487463424;visibility:visible;mso-wrap-style:square;mso-width-percent:0;mso-height-percent:0;mso-wrap-distance-left:9pt;mso-wrap-distance-top:0;mso-wrap-distance-right:9pt;mso-wrap-distance-bottom:0;mso-position-horizontal:absolute;mso-position-horizontal-relative:text;mso-position-vertical:absolute;mso-position-vertical-relative:text;mso-width-percent:0;mso-height-percent:0;mso-width-relative:margin;mso-height-relative:margin;v-text-anchor:middle" o:gfxdata="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" fillcolor="white [3201]" strokecolor="white [3212]" strokeweight="2pt">
+              <v:rect w14:anchorId="22470D6F" id="Rectangle 17" o:spid="_x0000_s1029" style="position:absolute;margin-left:156.8pt;margin-top:25.9pt;width:162.6pt;height:47.25pt;z-index:487463424;visibility:visible;mso-wrap-style:square;mso-width-percent:0;mso-height-percent:0;mso-wrap-distance-left:9pt;mso-wrap-distance-top:0;mso-wrap-distance-right:9pt;mso-wrap-distance-bottom:0;mso-position-horizontal:absolute;mso-position-horizontal-relative:text;mso-position-vertical:absolute;mso-position-vertical-relative:text;mso-width-percent:0;mso-height-percent:0;mso-width-relative:margin;mso-height-relative:margin;v-text-anchor:middle" o:gfxdata="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" fillcolor="white [3201]" strokecolor="white [3212]" strokeweight="2pt">
                 <v:textbox>
                   <w:txbxContent>
                     <w:p/>

</xml_diff>